<commit_message>
Hibernate Relational Mapping; OneToOne, OneToMany and ManyToOne
Hibernate Relational Mapping; OneToOne, OneToMany and ManyToOne
</commit_message>
<xml_diff>
--- a/docs/Hibernate.docx
+++ b/docs/Hibernate.docx
@@ -2381,7 +2381,170 @@
           <w:highlight w:val="yellow"/>
           <w:shd w:val="clear" w:color="auto" w:fill="E8F2FE"/>
         </w:rPr>
-        <w:t>.createQuery</w:t>
+        <w:t>.createQuery(“HQL”);</w:t>
+      </w:r>
+    </w:p>
+    <w:p>
+      <w:pPr>
+        <w:pStyle w:val="NoSpacing"/>
+        <w:numPr>
+          <w:ilvl w:val="1"/>
+          <w:numId w:val="8"/>
+        </w:numPr>
+        <w:rPr>
+          <w:sz w:val="32"/>
+          <w:szCs w:val="32"/>
+        </w:rPr>
+      </w:pPr>
+      <w:r>
+        <w:rPr>
+          <w:sz w:val="32"/>
+          <w:szCs w:val="32"/>
+        </w:rPr>
+        <w:t>SQL</w:t>
+      </w:r>
+    </w:p>
+    <w:p>
+      <w:pPr>
+        <w:pStyle w:val="NoSpacing"/>
+        <w:numPr>
+          <w:ilvl w:val="2"/>
+          <w:numId w:val="8"/>
+        </w:numPr>
+        <w:rPr>
+          <w:sz w:val="32"/>
+          <w:szCs w:val="32"/>
+        </w:rPr>
+      </w:pPr>
+      <w:r>
+        <w:rPr>
+          <w:sz w:val="32"/>
+          <w:szCs w:val="32"/>
+        </w:rPr>
+        <w:t>SQL is Structure Query Language</w:t>
+      </w:r>
+    </w:p>
+    <w:p>
+      <w:pPr>
+        <w:pStyle w:val="NoSpacing"/>
+        <w:numPr>
+          <w:ilvl w:val="2"/>
+          <w:numId w:val="8"/>
+        </w:numPr>
+        <w:rPr>
+          <w:sz w:val="32"/>
+          <w:szCs w:val="32"/>
+        </w:rPr>
+      </w:pPr>
+      <w:r>
+        <w:rPr>
+          <w:sz w:val="32"/>
+          <w:szCs w:val="32"/>
+        </w:rPr>
+        <w:t>This is the normal query patterns which use in the database.</w:t>
+      </w:r>
+    </w:p>
+    <w:p>
+      <w:pPr>
+        <w:pStyle w:val="NoSpacing"/>
+        <w:numPr>
+          <w:ilvl w:val="2"/>
+          <w:numId w:val="8"/>
+        </w:numPr>
+        <w:rPr>
+          <w:sz w:val="32"/>
+          <w:szCs w:val="32"/>
+        </w:rPr>
+      </w:pPr>
+      <w:r>
+        <w:rPr>
+          <w:sz w:val="32"/>
+          <w:szCs w:val="32"/>
+        </w:rPr>
+        <w:t>This need not any conversion in the hibernate.</w:t>
+      </w:r>
+    </w:p>
+    <w:p>
+      <w:pPr>
+        <w:pStyle w:val="NoSpacing"/>
+        <w:numPr>
+          <w:ilvl w:val="2"/>
+          <w:numId w:val="8"/>
+        </w:numPr>
+        <w:rPr>
+          <w:sz w:val="32"/>
+          <w:szCs w:val="32"/>
+        </w:rPr>
+      </w:pPr>
+      <w:r>
+        <w:rPr>
+          <w:sz w:val="32"/>
+          <w:szCs w:val="32"/>
+        </w:rPr>
+        <w:t>This type of queries</w:t>
+      </w:r>
+      <w:r>
+        <w:rPr>
+          <w:sz w:val="32"/>
+          <w:szCs w:val="32"/>
+        </w:rPr>
+        <w:t xml:space="preserve"> is also known as native queries</w:t>
+      </w:r>
+      <w:r>
+        <w:rPr>
+          <w:sz w:val="32"/>
+          <w:szCs w:val="32"/>
+        </w:rPr>
+        <w:t>.</w:t>
+      </w:r>
+      <w:r>
+        <w:rPr>
+          <w:sz w:val="32"/>
+          <w:szCs w:val="32"/>
+        </w:rPr>
+        <w:t xml:space="preserve"> </w:t>
+      </w:r>
+    </w:p>
+    <w:p>
+      <w:pPr>
+        <w:pStyle w:val="NoSpacing"/>
+        <w:numPr>
+          <w:ilvl w:val="2"/>
+          <w:numId w:val="8"/>
+        </w:numPr>
+        <w:rPr>
+          <w:sz w:val="32"/>
+          <w:szCs w:val="32"/>
+        </w:rPr>
+      </w:pPr>
+      <w:r>
+        <w:rPr>
+          <w:sz w:val="32"/>
+          <w:szCs w:val="32"/>
+        </w:rPr>
+        <w:t>Syntax:</w:t>
+      </w:r>
+    </w:p>
+    <w:p>
+      <w:pPr>
+        <w:pStyle w:val="NoSpacing"/>
+        <w:ind w:left="2160"/>
+        <w:rPr>
+          <w:sz w:val="32"/>
+          <w:szCs w:val="32"/>
+        </w:rPr>
+      </w:pPr>
+      <w:r>
+        <w:rPr>
+          <w:rFonts w:ascii="Consolas" w:hAnsi="Consolas" w:cs="Consolas"/>
+          <w:color w:val="6A3E3E"/>
+          <w:kern w:val="0"/>
+          <w:sz w:val="28"/>
+          <w:szCs w:val="28"/>
+          <w:highlight w:val="yellow"/>
+          <w:shd w:val="clear" w:color="auto" w:fill="E8F2FE"/>
+        </w:rPr>
+        <w:t>session</w:t>
       </w:r>
       <w:r>
         <w:rPr>
@@ -2393,230 +2556,7 @@
           <w:highlight w:val="yellow"/>
           <w:shd w:val="clear" w:color="auto" w:fill="E8F2FE"/>
         </w:rPr>
-        <w:t>(“HQL”);</w:t>
-      </w:r>
-    </w:p>
-    <w:p>
-      <w:pPr>
-        <w:pStyle w:val="NoSpacing"/>
-        <w:numPr>
-          <w:ilvl w:val="1"/>
-          <w:numId w:val="8"/>
-        </w:numPr>
-        <w:rPr>
-          <w:sz w:val="32"/>
-          <w:szCs w:val="32"/>
-        </w:rPr>
-      </w:pPr>
-      <w:r>
-        <w:rPr>
-          <w:sz w:val="32"/>
-          <w:szCs w:val="32"/>
-        </w:rPr>
-        <w:t>SQL</w:t>
-      </w:r>
-    </w:p>
-    <w:p>
-      <w:pPr>
-        <w:pStyle w:val="NoSpacing"/>
-        <w:numPr>
-          <w:ilvl w:val="2"/>
-          <w:numId w:val="8"/>
-        </w:numPr>
-        <w:rPr>
-          <w:sz w:val="32"/>
-          <w:szCs w:val="32"/>
-        </w:rPr>
-      </w:pPr>
-      <w:r>
-        <w:rPr>
-          <w:sz w:val="32"/>
-          <w:szCs w:val="32"/>
-        </w:rPr>
-        <w:t>SQL is Structure Query Language</w:t>
-      </w:r>
-    </w:p>
-    <w:p>
-      <w:pPr>
-        <w:pStyle w:val="NoSpacing"/>
-        <w:numPr>
-          <w:ilvl w:val="2"/>
-          <w:numId w:val="8"/>
-        </w:numPr>
-        <w:rPr>
-          <w:sz w:val="32"/>
-          <w:szCs w:val="32"/>
-        </w:rPr>
-      </w:pPr>
-      <w:r>
-        <w:rPr>
-          <w:sz w:val="32"/>
-          <w:szCs w:val="32"/>
-        </w:rPr>
-        <w:t>This is the normal query patterns which use in the database.</w:t>
-      </w:r>
-    </w:p>
-    <w:p>
-      <w:pPr>
-        <w:pStyle w:val="NoSpacing"/>
-        <w:numPr>
-          <w:ilvl w:val="2"/>
-          <w:numId w:val="8"/>
-        </w:numPr>
-        <w:rPr>
-          <w:sz w:val="32"/>
-          <w:szCs w:val="32"/>
-        </w:rPr>
-      </w:pPr>
-      <w:r>
-        <w:rPr>
-          <w:sz w:val="32"/>
-          <w:szCs w:val="32"/>
-        </w:rPr>
-        <w:t>This need not any conversion in the hibernate.</w:t>
-      </w:r>
-    </w:p>
-    <w:p>
-      <w:pPr>
-        <w:pStyle w:val="NoSpacing"/>
-        <w:numPr>
-          <w:ilvl w:val="2"/>
-          <w:numId w:val="8"/>
-        </w:numPr>
-        <w:rPr>
-          <w:sz w:val="32"/>
-          <w:szCs w:val="32"/>
-        </w:rPr>
-      </w:pPr>
-      <w:r>
-        <w:rPr>
-          <w:sz w:val="32"/>
-          <w:szCs w:val="32"/>
-        </w:rPr>
-        <w:t>This type of queries</w:t>
-      </w:r>
-      <w:r>
-        <w:rPr>
-          <w:sz w:val="32"/>
-          <w:szCs w:val="32"/>
-        </w:rPr>
-        <w:t xml:space="preserve"> is also known as native queries</w:t>
-      </w:r>
-      <w:r>
-        <w:rPr>
-          <w:sz w:val="32"/>
-          <w:szCs w:val="32"/>
-        </w:rPr>
-        <w:t>.</w:t>
-      </w:r>
-      <w:r>
-        <w:rPr>
-          <w:sz w:val="32"/>
-          <w:szCs w:val="32"/>
-        </w:rPr>
-        <w:t xml:space="preserve"> </w:t>
-      </w:r>
-    </w:p>
-    <w:p>
-      <w:pPr>
-        <w:pStyle w:val="NoSpacing"/>
-        <w:numPr>
-          <w:ilvl w:val="2"/>
-          <w:numId w:val="8"/>
-        </w:numPr>
-        <w:rPr>
-          <w:sz w:val="32"/>
-          <w:szCs w:val="32"/>
-        </w:rPr>
-      </w:pPr>
-      <w:r>
-        <w:rPr>
-          <w:sz w:val="32"/>
-          <w:szCs w:val="32"/>
-        </w:rPr>
-        <w:t>Syntax:</w:t>
-      </w:r>
-    </w:p>
-    <w:p>
-      <w:pPr>
-        <w:pStyle w:val="NoSpacing"/>
-        <w:ind w:left="2160"/>
-        <w:rPr>
-          <w:sz w:val="32"/>
-          <w:szCs w:val="32"/>
-        </w:rPr>
-      </w:pPr>
-      <w:r>
-        <w:rPr>
-          <w:rFonts w:ascii="Consolas" w:hAnsi="Consolas" w:cs="Consolas"/>
-          <w:color w:val="6A3E3E"/>
-          <w:kern w:val="0"/>
-          <w:sz w:val="28"/>
-          <w:szCs w:val="28"/>
-          <w:highlight w:val="yellow"/>
-          <w:shd w:val="clear" w:color="auto" w:fill="E8F2FE"/>
-        </w:rPr>
-        <w:t>session</w:t>
-      </w:r>
-      <w:r>
-        <w:rPr>
-          <w:rFonts w:ascii="Consolas" w:hAnsi="Consolas" w:cs="Consolas"/>
-          <w:color w:val="000000"/>
-          <w:kern w:val="0"/>
-          <w:sz w:val="28"/>
-          <w:szCs w:val="28"/>
-          <w:highlight w:val="yellow"/>
-          <w:shd w:val="clear" w:color="auto" w:fill="E8F2FE"/>
-        </w:rPr>
-        <w:t>.create</w:t>
-      </w:r>
-      <w:r>
-        <w:rPr>
-          <w:rFonts w:ascii="Consolas" w:hAnsi="Consolas" w:cs="Consolas"/>
-          <w:color w:val="000000"/>
-          <w:kern w:val="0"/>
-          <w:sz w:val="28"/>
-          <w:szCs w:val="28"/>
-          <w:highlight w:val="yellow"/>
-          <w:shd w:val="clear" w:color="auto" w:fill="E8F2FE"/>
-        </w:rPr>
-        <w:t>Native</w:t>
-      </w:r>
-      <w:r>
-        <w:rPr>
-          <w:rFonts w:ascii="Consolas" w:hAnsi="Consolas" w:cs="Consolas"/>
-          <w:color w:val="000000"/>
-          <w:kern w:val="0"/>
-          <w:sz w:val="28"/>
-          <w:szCs w:val="28"/>
-          <w:highlight w:val="yellow"/>
-          <w:shd w:val="clear" w:color="auto" w:fill="E8F2FE"/>
-        </w:rPr>
-        <w:t>Query(“</w:t>
-      </w:r>
-      <w:r>
-        <w:rPr>
-          <w:rFonts w:ascii="Consolas" w:hAnsi="Consolas" w:cs="Consolas"/>
-          <w:color w:val="000000"/>
-          <w:kern w:val="0"/>
-          <w:sz w:val="28"/>
-          <w:szCs w:val="28"/>
-          <w:highlight w:val="yellow"/>
-          <w:shd w:val="clear" w:color="auto" w:fill="E8F2FE"/>
-        </w:rPr>
-        <w:t>S</w:t>
-      </w:r>
-      <w:r>
-        <w:rPr>
-          <w:rFonts w:ascii="Consolas" w:hAnsi="Consolas" w:cs="Consolas"/>
-          <w:color w:val="000000"/>
-          <w:kern w:val="0"/>
-          <w:sz w:val="28"/>
-          <w:szCs w:val="28"/>
-          <w:highlight w:val="yellow"/>
-          <w:shd w:val="clear" w:color="auto" w:fill="E8F2FE"/>
-        </w:rPr>
-        <w:t>QL”);</w:t>
+        <w:t>.createNativeQuery(“SQL”);</w:t>
       </w:r>
     </w:p>
     <w:p>
@@ -2858,6 +2798,26 @@
       <w:pPr>
         <w:pStyle w:val="NoSpacing"/>
         <w:numPr>
+          <w:ilvl w:val="2"/>
+          <w:numId w:val="9"/>
+        </w:numPr>
+        <w:rPr>
+          <w:sz w:val="32"/>
+          <w:szCs w:val="32"/>
+        </w:rPr>
+      </w:pPr>
+      <w:r>
+        <w:rPr>
+          <w:sz w:val="32"/>
+          <w:szCs w:val="32"/>
+        </w:rPr>
+        <w:t>By Default Fetch type is EAGER</w:t>
+      </w:r>
+    </w:p>
+    <w:p>
+      <w:pPr>
+        <w:pStyle w:val="NoSpacing"/>
+        <w:numPr>
           <w:ilvl w:val="1"/>
           <w:numId w:val="9"/>
         </w:numPr>
@@ -2878,6 +2838,26 @@
       <w:pPr>
         <w:pStyle w:val="NoSpacing"/>
         <w:numPr>
+          <w:ilvl w:val="2"/>
+          <w:numId w:val="9"/>
+        </w:numPr>
+        <w:rPr>
+          <w:sz w:val="32"/>
+          <w:szCs w:val="32"/>
+        </w:rPr>
+      </w:pPr>
+      <w:r>
+        <w:rPr>
+          <w:sz w:val="32"/>
+          <w:szCs w:val="32"/>
+        </w:rPr>
+        <w:t>By Default Fetch type is Lazy</w:t>
+      </w:r>
+    </w:p>
+    <w:p>
+      <w:pPr>
+        <w:pStyle w:val="NoSpacing"/>
+        <w:numPr>
           <w:ilvl w:val="1"/>
           <w:numId w:val="9"/>
         </w:numPr>
@@ -2939,7 +2919,7 @@
           <w:szCs w:val="32"/>
         </w:rPr>
         <w:drawing>
-          <wp:inline distT="0" distB="0" distL="0" distR="0" wp14:anchorId="732EB02B" wp14:editId="794F85EE">
+          <wp:inline distT="0" distB="0" distL="0" distR="0" wp14:anchorId="732EB02B" wp14:editId="73996B2C">
             <wp:extent cx="5941060" cy="2694305"/>
             <wp:effectExtent l="0" t="0" r="2540" b="0"/>
             <wp:docPr id="606005795" name="Picture 1"/>
@@ -3382,7 +3362,7 @@
         <w:ind w:left="1440" w:hanging="360"/>
       </w:pPr>
     </w:lvl>
-    <w:lvl w:ilvl="2" w:tplc="0409001B" w:tentative="1">
+    <w:lvl w:ilvl="2" w:tplc="0409001B">
       <w:start w:val="1"/>
       <w:numFmt w:val="lowerRoman"/>
       <w:lvlText w:val="%3."/>

</xml_diff>